<commit_message>
[documentation] Help and manual
updated manual and help file (compiled authoring guidelines)
</commit_message>
<xml_diff>
--- a/docs/Authoring_Guidelines_For_using_SaveAsDAISY.docx
+++ b/docs/Authoring_Guidelines_For_using_SaveAsDAISY.docx
@@ -2453,7 +2453,6 @@
         </w:rPr>
       </w:pPr>
       <w:r>
-        <w:lastRenderedPageBreak/>
         <w:fldChar w:fldCharType="end"/>
       </w:r>
     </w:p>
@@ -2497,14 +2496,56 @@
           <w:rFonts w:ascii="Calibri" w:hAnsi="Calibri"/>
           <w:sz w:val="24"/>
         </w:rPr>
-        <w:t xml:space="preserve"> add-in </w:t>
-      </w:r>
-      <w:r>
-        <w:rPr>
-          <w:rFonts w:ascii="Calibri" w:hAnsi="Calibri"/>
-          <w:sz w:val="24"/>
-        </w:rPr>
-        <w:t xml:space="preserve">also known as DAISY Translator </w:t>
+        <w:t xml:space="preserve"> add-in</w:t>
+      </w:r>
+      <w:r>
+        <w:rPr>
+          <w:rFonts w:ascii="Calibri" w:hAnsi="Calibri"/>
+          <w:sz w:val="24"/>
+        </w:rPr>
+        <w:t>,</w:t>
+      </w:r>
+      <w:r>
+        <w:rPr>
+          <w:rFonts w:ascii="Calibri" w:hAnsi="Calibri"/>
+          <w:sz w:val="24"/>
+        </w:rPr>
+        <w:t xml:space="preserve"> </w:t>
+      </w:r>
+      <w:r>
+        <w:rPr>
+          <w:rFonts w:ascii="Calibri" w:hAnsi="Calibri"/>
+          <w:sz w:val="24"/>
+        </w:rPr>
+        <w:t xml:space="preserve">also known </w:t>
+      </w:r>
+      <w:r>
+        <w:rPr>
+          <w:rFonts w:ascii="Calibri" w:hAnsi="Calibri"/>
+          <w:sz w:val="24"/>
+        </w:rPr>
+        <w:t xml:space="preserve">in previous versions </w:t>
+      </w:r>
+      <w:r>
+        <w:rPr>
+          <w:rFonts w:ascii="Calibri" w:hAnsi="Calibri"/>
+          <w:sz w:val="24"/>
+        </w:rPr>
+        <w:t>as DAISY Translator</w:t>
+      </w:r>
+      <w:r>
+        <w:rPr>
+          <w:rFonts w:ascii="Calibri" w:hAnsi="Calibri"/>
+          <w:sz w:val="24"/>
+        </w:rPr>
+        <w:t>,</w:t>
+      </w:r>
+      <w:r>
+        <w:rPr>
+          <w:rFonts w:ascii="Calibri" w:hAnsi="Calibri"/>
+          <w:sz w:val="24"/>
+        </w:rPr>
+        <w:t xml:space="preserve"> </w:t>
       </w:r>
       <w:r>
         <w:rPr>
@@ -2753,11 +2794,11 @@
       </w:pPr>
       <w:bookmarkStart w:id="3" w:name="_Toc62568716"/>
       <w:r>
-        <w:t>WHY CARE ABOUT MAKING THE WORD DOCUMENT ACCESSIBLE?</w:t>
+        <w:t>WHY CARE ABOUT MAKING THE WORD DOCUMENT ACCESSIBLE</w:t>
       </w:r>
       <w:bookmarkEnd w:id="3"/>
       <w:r>
-        <w:t xml:space="preserve">  </w:t>
+        <w:t>?</w:t>
       </w:r>
     </w:p>
     <w:p>
@@ -2927,7 +2968,6 @@
           <w:szCs w:val="27"/>
           <w:lang w:eastAsia="en-IN"/>
         </w:rPr>
-        <w:lastRenderedPageBreak/>
         <w:t xml:space="preserve">Adherence to the guidelines in this document will ensure you create a Word document that will provide a great reading experience when used as is and will convert to a good quality accessible format on conversion with </w:t>
       </w:r>
       <w:r>
@@ -3345,7 +3385,6 @@
       </w:pPr>
       <w:bookmarkStart w:id="6" w:name="_Toc62568719"/>
       <w:r>
-        <w:lastRenderedPageBreak/>
         <w:t>SaveAsDAISY</w:t>
       </w:r>
       <w:r>
@@ -3480,7 +3519,43 @@
           <w:bCs/>
           <w:lang w:val="en"/>
         </w:rPr>
-        <w:t xml:space="preserve">IMPORTANT: Use these new DAISY specific styles with caution. It is recommended that you only use the “Page Number (DAISY)” style as there are specific rules associated with other styles </w:t>
+        <w:t xml:space="preserve">IMPORTANT: Use these new DAISY specific styles with caution. It is recommended that you only use the </w:t>
+      </w:r>
+      <w:r>
+        <w:rPr>
+          <w:rFonts w:ascii="Calibri" w:hAnsi="Calibri"/>
+          <w:b/>
+          <w:bCs/>
+          <w:lang w:val="en"/>
+        </w:rPr>
+        <w:t>“</w:t>
+      </w:r>
+      <w:r>
+        <w:rPr>
+          <w:rFonts w:ascii="Calibri" w:hAnsi="Calibri"/>
+          <w:b/>
+          <w:bCs/>
+          <w:lang w:val="en"/>
+        </w:rPr>
+        <w:t>Page Number (DAISY)</w:t>
+      </w:r>
+      <w:r>
+        <w:rPr>
+          <w:rFonts w:ascii="Calibri" w:hAnsi="Calibri"/>
+          <w:b/>
+          <w:bCs/>
+          <w:lang w:val="en"/>
+        </w:rPr>
+        <w:t>”</w:t>
+      </w:r>
+      <w:r>
+        <w:rPr>
+          <w:rFonts w:ascii="Calibri" w:hAnsi="Calibri"/>
+          <w:b/>
+          <w:bCs/>
+          <w:lang w:val="en"/>
+        </w:rPr>
+        <w:t xml:space="preserve"> style as there are specific rules associated with other styles </w:t>
       </w:r>
       <w:r>
         <w:rPr>
@@ -3715,7 +3790,6 @@
           <w:sz w:val="24"/>
           <w:lang w:val="en" w:eastAsia="en-IN"/>
         </w:rPr>
-        <w:lastRenderedPageBreak/>
         <w:t xml:space="preserve">In Microsoft Word Heading Level 1 through 9 styles is available but Daisy books support Heading Level only up to level 6. Most documents will however have headings only 3 to 4 level deep. </w:t>
       </w:r>
     </w:p>
@@ -4064,7 +4138,6 @@
           <w:szCs w:val="27"/>
           <w:lang w:eastAsia="en-IN"/>
         </w:rPr>
-        <w:lastRenderedPageBreak/>
         <w:t>Be concise. Typically a few words are all you need, although sometimes a short sentence or two may be required.</w:t>
       </w:r>
     </w:p>
@@ -4492,7 +4565,6 @@
           <w:szCs w:val="27"/>
           <w:lang w:eastAsia="en-IN"/>
         </w:rPr>
-        <w:lastRenderedPageBreak/>
         <w:t>First, try navigating all the way through your table using only the tab key. If you can tab smoothly through the table, cell by cell, and row by row, a screen reader should have no trouble with it. In English-language tables, the tab key should move from left to right, starting in the top-left cell, and ending in the bottom right.</w:t>
       </w:r>
     </w:p>
@@ -4756,7 +4828,6 @@
           <w:sz w:val="24"/>
           <w:lang w:eastAsia="en-IN"/>
         </w:rPr>
-        <w:lastRenderedPageBreak/>
         <w:t>Wherever possible use the heading styles. Alternatively, the colored text can be underlined. If using color in charts, supplement color coding with texture, different line styles, text in graphs, or shades of one color to improve accessibility. Printing a color document in black and white is the best test to see if you have lost any meaning.</w:t>
       </w:r>
     </w:p>
@@ -5068,7 +5139,6 @@
           <w:szCs w:val="27"/>
           <w:lang w:eastAsia="en-IN"/>
         </w:rPr>
-        <w:lastRenderedPageBreak/>
         <w:t>You have a 100-page print book. When you bring all its contents to Microsoft Word by scanning/typing you notice that the Word document is now just 80 pages.</w:t>
       </w:r>
     </w:p>
@@ -5498,7 +5568,6 @@
           <w:rFonts w:ascii="Calibri" w:hAnsi="Calibri"/>
           <w:lang w:val="en"/>
         </w:rPr>
-        <w:lastRenderedPageBreak/>
         <w:t>In longer documents you may like to insert a Table of Contents in the beginning to give readers easy navigation to different chapters and sub-sections. Make use of the Microsoft Word Table of Content insertion feature if you decide to add this facility in your document. Word will create a list of sections and sub-sections based on the heading styles used by you.</w:t>
       </w:r>
     </w:p>
@@ -5700,7 +5769,63 @@
           <w:rFonts w:ascii="Calibri" w:hAnsi="Calibri"/>
           <w:lang w:val="en"/>
         </w:rPr>
-        <w:t xml:space="preserve">The captions if available should be placed immediately after the image and immediately before the tables. The “Image-caption (DAISY)" and the “Table-caption (DAISY)" styles should be applied respectively. </w:t>
+        <w:t xml:space="preserve">The captions if available should be placed immediately after the image and immediately before the tables. The </w:t>
+      </w:r>
+      <w:r>
+        <w:rPr>
+          <w:rFonts w:ascii="Calibri" w:hAnsi="Calibri"/>
+          <w:lang w:val="en"/>
+        </w:rPr>
+        <w:t>“</w:t>
+      </w:r>
+      <w:r>
+        <w:rPr>
+          <w:rFonts w:ascii="Calibri" w:hAnsi="Calibri"/>
+          <w:lang w:val="en"/>
+        </w:rPr>
+        <w:t>Image-caption (DAISY)</w:t>
+      </w:r>
+      <w:r>
+        <w:rPr>
+          <w:rFonts w:ascii="Calibri" w:hAnsi="Calibri"/>
+          <w:lang w:val="en"/>
+        </w:rPr>
+        <w:t>”</w:t>
+      </w:r>
+      <w:r>
+        <w:rPr>
+          <w:rFonts w:ascii="Calibri" w:hAnsi="Calibri"/>
+          <w:lang w:val="en"/>
+        </w:rPr>
+        <w:t xml:space="preserve"> and the </w:t>
+      </w:r>
+      <w:r>
+        <w:rPr>
+          <w:rFonts w:ascii="Calibri" w:hAnsi="Calibri"/>
+          <w:lang w:val="en"/>
+        </w:rPr>
+        <w:t>“</w:t>
+      </w:r>
+      <w:r>
+        <w:rPr>
+          <w:rFonts w:ascii="Calibri" w:hAnsi="Calibri"/>
+          <w:lang w:val="en"/>
+        </w:rPr>
+        <w:t>Table-caption (DAISY)</w:t>
+      </w:r>
+      <w:r>
+        <w:rPr>
+          <w:rFonts w:ascii="Calibri" w:hAnsi="Calibri"/>
+          <w:lang w:val="en"/>
+        </w:rPr>
+        <w:t>”</w:t>
+      </w:r>
+      <w:r>
+        <w:rPr>
+          <w:rFonts w:ascii="Calibri" w:hAnsi="Calibri"/>
+          <w:lang w:val="en"/>
+        </w:rPr>
+        <w:t xml:space="preserve"> styles should be applied respectively. </w:t>
       </w:r>
     </w:p>
     <w:p>
@@ -5790,7 +5915,6 @@
           <w:szCs w:val="27"/>
           <w:lang w:eastAsia="en-IN"/>
         </w:rPr>
-        <w:lastRenderedPageBreak/>
         <w:t>Define the language of the content. This helps assistive technology like screen readers choose the correct voice for reading. To define the language, select the text, click REVIEW, click LANGUAGE and then click SET LANGUAGE</w:t>
       </w:r>
     </w:p>
@@ -6084,7 +6208,6 @@
           <w:szCs w:val="27"/>
           <w:lang w:eastAsia="en-IN"/>
         </w:rPr>
-        <w:lastRenderedPageBreak/>
         <w:drawing>
           <wp:inline distT="0" distB="0" distL="0" distR="0" wp14:anchorId="02BB47CE" wp14:editId="6593BD78">
             <wp:extent cx="5318736" cy="3741906"/>
@@ -6240,7 +6363,6 @@
           <w:szCs w:val="27"/>
           <w:lang w:eastAsia="en-IN"/>
         </w:rPr>
-        <w:lastRenderedPageBreak/>
         <w:t>See details about an issue, including why and how to fix it, under Inspection Results, then select an issue. Results appear under Additional Information, and you are directed to the inaccessible content in your file.</w:t>
       </w:r>
     </w:p>
@@ -6405,7 +6527,6 @@
           <w:szCs w:val="27"/>
           <w:shd w:val="clear" w:color="auto" w:fill="FFFFFF"/>
         </w:rPr>
-        <w:lastRenderedPageBreak/>
         <w:t>Tips: Tips let you know that, even though people with disabilities can understand the content, it could be better organized or presented to improve their</w:t>
       </w:r>
       <w:r>
@@ -7099,7 +7220,6 @@
                 <w:szCs w:val="27"/>
                 <w:lang w:eastAsia="en-IN"/>
               </w:rPr>
-              <w:lastRenderedPageBreak/>
               <w:t>Rule</w:t>
             </w:r>
           </w:p>
@@ -7999,17 +8119,7 @@
                 <w:szCs w:val="27"/>
                 <w:lang w:eastAsia="en-IN"/>
               </w:rPr>
-              <w:t xml:space="preserve">No image watermarks are </w:t>
-            </w:r>
-            <w:r>
-              <w:rPr>
-                <w:rFonts w:ascii="Calibri" w:eastAsia="Times New Roman" w:hAnsi="Calibri" w:cs="Open Sans"/>
-                <w:sz w:val="24"/>
-                <w:szCs w:val="27"/>
-                <w:lang w:eastAsia="en-IN"/>
-              </w:rPr>
-              <w:lastRenderedPageBreak/>
-              <w:t>used.</w:t>
+              <w:t>No image watermarks are used.</w:t>
             </w:r>
           </w:p>
         </w:tc>
@@ -8048,7 +8158,6 @@
                 <w:szCs w:val="27"/>
                 <w:lang w:eastAsia="en-IN"/>
               </w:rPr>
-              <w:lastRenderedPageBreak/>
               <w:t>There are no watermarks.</w:t>
             </w:r>
           </w:p>
@@ -8088,17 +8197,7 @@
                 <w:szCs w:val="27"/>
                 <w:lang w:eastAsia="en-IN"/>
               </w:rPr>
-              <w:t xml:space="preserve">Watermarks might be misunderstood as being part of the main content on the </w:t>
-            </w:r>
-            <w:r>
-              <w:rPr>
-                <w:rFonts w:ascii="Calibri" w:eastAsia="Times New Roman" w:hAnsi="Calibri" w:cs="Open Sans"/>
-                <w:sz w:val="24"/>
-                <w:szCs w:val="27"/>
-                <w:lang w:eastAsia="en-IN"/>
-              </w:rPr>
-              <w:lastRenderedPageBreak/>
-              <w:t>page and could cause confusion.</w:t>
+              <w:t>Watermarks might be misunderstood as being part of the main content on the page and could cause confusion.</w:t>
             </w:r>
           </w:p>
         </w:tc>
@@ -8556,7 +8655,6 @@
           <w:szCs w:val="27"/>
           <w:lang w:eastAsia="en-IN"/>
         </w:rPr>
-        <w:lastRenderedPageBreak/>
         <w:t>Press NVDA KEY + Q to quit NVDA</w:t>
       </w:r>
     </w:p>
@@ -9282,15 +9380,6 @@
                 <w:lang w:eastAsia="en-IN"/>
               </w:rPr>
               <w:br/>
-            </w:r>
-            <w:r>
-              <w:rPr>
-                <w:rFonts w:ascii="Calibri" w:eastAsia="Times New Roman" w:hAnsi="Calibri" w:cs="Times New Roman"/>
-                <w:sz w:val="24"/>
-                <w:szCs w:val="24"/>
-                <w:lang w:eastAsia="en-IN"/>
-              </w:rPr>
-              <w:lastRenderedPageBreak/>
               <w:t>SHIFT + T for the previous table</w:t>
             </w:r>
           </w:p>
@@ -9369,7 +9458,6 @@
                 <w:szCs w:val="24"/>
                 <w:lang w:eastAsia="en-IN"/>
               </w:rPr>
-              <w:lastRenderedPageBreak/>
               <w:t>1.      Only tabular data should be represented as a table.</w:t>
             </w:r>
           </w:p>
@@ -9390,17 +9478,7 @@
                 <w:szCs w:val="24"/>
                 <w:lang w:eastAsia="en-IN"/>
               </w:rPr>
-              <w:t xml:space="preserve">2.      While pressing the TAB key check if the NVDA focus moves through the table in </w:t>
-            </w:r>
-            <w:r>
-              <w:rPr>
-                <w:rFonts w:ascii="Calibri" w:eastAsia="Times New Roman" w:hAnsi="Calibri" w:cs="Times New Roman"/>
-                <w:sz w:val="24"/>
-                <w:szCs w:val="24"/>
-                <w:lang w:eastAsia="en-IN"/>
-              </w:rPr>
-              <w:lastRenderedPageBreak/>
-              <w:t>a logical order. In general, the table should be read from left to right row by row. Split or merged cells may present in understanding the table.</w:t>
+              <w:t>2.      While pressing the TAB key check if the NVDA focus moves through the table in a logical order. In general, the table should be read from left to right row by row. Split or merged cells may present in understanding the table.</w:t>
             </w:r>
           </w:p>
           <w:p>
@@ -9871,7 +9949,6 @@
           <w:rFonts w:ascii="Calibri" w:hAnsi="Calibri"/>
           <w:sz w:val="24"/>
         </w:rPr>
-        <w:lastRenderedPageBreak/>
         <w:t>Under Page numbers choose “Custom” if you have used Page Number (DAISY) style else select “Automatic” and click OK.</w:t>
       </w:r>
     </w:p>
@@ -12994,6 +13071,18 @@
       <w:szCs w:val="20"/>
     </w:rPr>
   </w:style>
+  <w:style w:type="character" w:styleId="FollowedHyperlink">
+    <w:name w:val="FollowedHyperlink"/>
+    <w:basedOn w:val="DefaultParagraphFont"/>
+    <w:uiPriority w:val="99"/>
+    <w:semiHidden/>
+    <w:unhideWhenUsed/>
+    <w:rsid w:val="00DC3317"/>
+    <w:rPr>
+      <w:color w:val="800080" w:themeColor="followedHyperlink"/>
+      <w:u w:val="single"/>
+    </w:rPr>
+  </w:style>
 </w:styles>
 </file>
 

</xml_diff>